<commit_message>
< change the perceptron code more concise.
</commit_message>
<xml_diff>
--- a/assignment_1/COSC343-Assignment-1_Frank_Zhao.docx
+++ b/assignment_1/COSC343-Assignment-1_Frank_Zhao.docx
@@ -10,6 +10,8 @@
           <w:sz w:val="28"/>
         </w:rPr>
       </w:pPr>
+      <w:bookmarkStart w:id="0" w:name="_GoBack"/>
+      <w:bookmarkEnd w:id="0"/>
       <w:r>
         <w:rPr>
           <w:b/>
@@ -91,13 +93,7 @@
         <w:t>During this time, I am very interested with the robot’s sensor, and the idea to scan and find the target is really straightforward. So I implement this function first.</w:t>
       </w:r>
       <w:r>
-        <w:t xml:space="preserve"> At the same time, </w:t>
-      </w:r>
-      <w:r>
-        <w:t>William</w:t>
-      </w:r>
-      <w:r>
-        <w:t xml:space="preserve"> and Nick are trying to solve</w:t>
+        <w:t xml:space="preserve"> At the same time, William and Nick are trying to solve</w:t>
       </w:r>
       <w:r>
         <w:t xml:space="preserve"> some other ideas, such</w:t>
@@ -133,16 +129,103 @@
         <w:t>stage, we also finished the crucial  functionality which is testing the boundary and adjusting the error of position</w:t>
       </w:r>
       <w:r>
-        <w:t xml:space="preserve">. This part is result of team work. Nick try the primitive method which inspired us, </w:t>
-      </w:r>
-      <w:r>
-        <w:t>William</w:t>
-      </w:r>
-      <w:r>
-        <w:t xml:space="preserve"> and I worked together to make it worked well.</w:t>
+        <w:t>. This part is result of team work. Nick try the primitive method which inspired us, William and I worked together to make it worked well.</w:t>
       </w:r>
       <w:r>
         <w:t xml:space="preserve"> After several testing, we finally can make the robot finish the whole task pretty well!</w:t>
+      </w:r>
+    </w:p>
+    <w:p>
+      <w:r>
+        <w:tab/>
+        <w:t>We finished our task basically in the breaking week and just leave it there without any further improvement. However, as the deadline of assignment is approaching. More and more group have fi</w:t>
+      </w:r>
+      <w:r>
+        <w:t xml:space="preserve">nished their tasks. Some </w:t>
+      </w:r>
+      <w:r>
+        <w:t>robot’</w:t>
+      </w:r>
+      <w:r>
+        <w:t>s have much be</w:t>
+      </w:r>
+      <w:r>
+        <w:t xml:space="preserve">tter performance than ours. I want to rewrite the code, </w:t>
+      </w:r>
+      <w:r>
+        <w:t>but</w:t>
+      </w:r>
+      <w:r>
+        <w:t xml:space="preserve"> only ended with more bugs. I finally realize that there are several big mistakes has been made during this assignment and I don’t have enough time to improve the </w:t>
+      </w:r>
+      <w:r>
+        <w:t xml:space="preserve">performance fundamentally. </w:t>
+      </w:r>
+    </w:p>
+    <w:p>
+      <w:r>
+        <w:tab/>
+        <w:t>The lessons I learnt from during the whole assignment are:</w:t>
+      </w:r>
+    </w:p>
+    <w:p>
+      <w:pPr>
+        <w:pStyle w:val="ListParagraph"/>
+        <w:numPr>
+          <w:ilvl w:val="0"/>
+          <w:numId w:val="3"/>
+        </w:numPr>
+      </w:pPr>
+      <w:r>
+        <w:t>Keep your mind open, and listen your group member’s option and ideas.</w:t>
+      </w:r>
+    </w:p>
+    <w:p>
+      <w:pPr>
+        <w:pStyle w:val="ListParagraph"/>
+        <w:numPr>
+          <w:ilvl w:val="0"/>
+          <w:numId w:val="3"/>
+        </w:numPr>
+      </w:pPr>
+      <w:r>
+        <w:t xml:space="preserve">Do more thinking than coding, once the idea has been fixed, there is no usefulness to improve something bad. </w:t>
+      </w:r>
+    </w:p>
+    <w:p>
+      <w:pPr>
+        <w:pStyle w:val="ListParagraph"/>
+        <w:numPr>
+          <w:ilvl w:val="0"/>
+          <w:numId w:val="3"/>
+        </w:numPr>
+      </w:pPr>
+      <w:r>
+        <w:t>When you finished some task pretty early, it somehow indicates that your solution is just not good enough.</w:t>
+      </w:r>
+    </w:p>
+    <w:p>
+      <w:pPr>
+        <w:pStyle w:val="ListParagraph"/>
+        <w:numPr>
+          <w:ilvl w:val="0"/>
+          <w:numId w:val="3"/>
+        </w:numPr>
+      </w:pPr>
+      <w:r>
+        <w:t>Learn how to do teamwork (tr</w:t>
+      </w:r>
+      <w:r>
+        <w:t>ust your partner</w:t>
+      </w:r>
+      <w:r>
+        <w:t>s</w:t>
+      </w:r>
+      <w:r>
+        <w:t>!</w:t>
+      </w:r>
+      <w:r>
+        <w:t>)</w:t>
       </w:r>
     </w:p>
     <w:p>
@@ -157,13 +240,34 @@
         <w:t xml:space="preserve">, </w:t>
       </w:r>
       <w:r>
-        <w:t>this assignment is much more interesting than I expected. The whole process is not just some coding,</w:t>
-      </w:r>
-      <w:r>
-        <w:t xml:space="preserve"> but more important are</w:t>
-      </w:r>
-      <w:r>
-        <w:t xml:space="preserve"> the </w:t>
+        <w:t xml:space="preserve">this assignment is much more interesting </w:t>
+      </w:r>
+      <w:r>
+        <w:t xml:space="preserve"> and useful </w:t>
+      </w:r>
+      <w:r>
+        <w:t>than I expected. The whole process is not just</w:t>
+      </w:r>
+      <w:r>
+        <w:t xml:space="preserve"> about</w:t>
+      </w:r>
+      <w:r>
+        <w:t xml:space="preserve"> some coding,</w:t>
+      </w:r>
+      <w:r>
+        <w:t xml:space="preserve"> but more important </w:t>
+      </w:r>
+      <w:r>
+        <w:t>is</w:t>
+      </w:r>
+      <w:r>
+        <w:t xml:space="preserve"> </w:t>
+      </w:r>
+      <w:r>
+        <w:t xml:space="preserve">about </w:t>
+      </w:r>
+      <w:r>
+        <w:t xml:space="preserve">the </w:t>
       </w:r>
       <w:r>
         <w:t>planning</w:t>
@@ -215,6 +319,7 @@
         </w:numPr>
       </w:pPr>
       <w:r>
+        <w:lastRenderedPageBreak/>
         <w:t>William</w:t>
       </w:r>
       <w:r>
@@ -266,24 +371,25 @@
         <w:t xml:space="preserve"> </w:t>
       </w:r>
       <w:r>
-        <w:t>part 1 and part2 of the task</w:t>
+        <w:t>both</w:t>
+      </w:r>
+      <w:r>
+        <w:t xml:space="preserve"> </w:t>
+      </w:r>
+      <w:r>
+        <w:t xml:space="preserve">part 1 and part2 of the </w:t>
+      </w:r>
+      <w:r>
+        <w:t xml:space="preserve">coding </w:t>
+      </w:r>
+      <w:r>
+        <w:t>task</w:t>
       </w:r>
       <w:r>
         <w:t>.</w:t>
       </w:r>
-    </w:p>
-    <w:p>
-      <w:r>
-        <w:t xml:space="preserve">But again, this is a teamwork. For several </w:t>
-      </w:r>
-      <w:r>
-        <w:t xml:space="preserve">important functionalities, we finished them </w:t>
-      </w:r>
-      <w:r>
-        <w:t>together</w:t>
-      </w:r>
-      <w:r>
-        <w:t>.</w:t>
+      <w:r>
+        <w:t xml:space="preserve"> </w:t>
       </w:r>
     </w:p>
     <w:p>
@@ -305,10 +411,7 @@
         <w:tab/>
       </w:r>
     </w:p>
-    <w:p>
-      <w:bookmarkStart w:id="0" w:name="_GoBack"/>
-      <w:bookmarkEnd w:id="0"/>
-    </w:p>
+    <w:p/>
     <w:sectPr>
       <w:headerReference w:type="default" r:id="rId8"/>
       <w:pgSz w:w="11906" w:h="16838"/>
@@ -513,6 +616,119 @@
     </w:lvl>
   </w:abstractNum>
   <w:abstractNum w:abstractNumId="1">
+    <w:nsid w:val="3F8C24DA"/>
+    <w:multiLevelType w:val="hybridMultilevel"/>
+    <w:tmpl w:val="D954F3D2"/>
+    <w:lvl w:ilvl="0" w:tplc="0409000B">
+      <w:start w:val="1"/>
+      <w:numFmt w:val="bullet"/>
+      <w:lvlText w:val=""/>
+      <w:lvlJc w:val="left"/>
+      <w:pPr>
+        <w:ind w:left="1440" w:hanging="360"/>
+      </w:pPr>
+      <w:rPr>
+        <w:rFonts w:ascii="Wingdings" w:hAnsi="Wingdings" w:hint="default"/>
+      </w:rPr>
+    </w:lvl>
+    <w:lvl w:ilvl="1" w:tplc="04090003" w:tentative="1">
+      <w:start w:val="1"/>
+      <w:numFmt w:val="bullet"/>
+      <w:lvlText w:val="o"/>
+      <w:lvlJc w:val="left"/>
+      <w:pPr>
+        <w:ind w:left="2160" w:hanging="360"/>
+      </w:pPr>
+      <w:rPr>
+        <w:rFonts w:ascii="Courier New" w:hAnsi="Courier New" w:cs="Courier New" w:hint="default"/>
+      </w:rPr>
+    </w:lvl>
+    <w:lvl w:ilvl="2" w:tplc="04090005" w:tentative="1">
+      <w:start w:val="1"/>
+      <w:numFmt w:val="bullet"/>
+      <w:lvlText w:val=""/>
+      <w:lvlJc w:val="left"/>
+      <w:pPr>
+        <w:ind w:left="2880" w:hanging="360"/>
+      </w:pPr>
+      <w:rPr>
+        <w:rFonts w:ascii="Wingdings" w:hAnsi="Wingdings" w:hint="default"/>
+      </w:rPr>
+    </w:lvl>
+    <w:lvl w:ilvl="3" w:tplc="04090001" w:tentative="1">
+      <w:start w:val="1"/>
+      <w:numFmt w:val="bullet"/>
+      <w:lvlText w:val=""/>
+      <w:lvlJc w:val="left"/>
+      <w:pPr>
+        <w:ind w:left="3600" w:hanging="360"/>
+      </w:pPr>
+      <w:rPr>
+        <w:rFonts w:ascii="Symbol" w:hAnsi="Symbol" w:hint="default"/>
+      </w:rPr>
+    </w:lvl>
+    <w:lvl w:ilvl="4" w:tplc="04090003" w:tentative="1">
+      <w:start w:val="1"/>
+      <w:numFmt w:val="bullet"/>
+      <w:lvlText w:val="o"/>
+      <w:lvlJc w:val="left"/>
+      <w:pPr>
+        <w:ind w:left="4320" w:hanging="360"/>
+      </w:pPr>
+      <w:rPr>
+        <w:rFonts w:ascii="Courier New" w:hAnsi="Courier New" w:cs="Courier New" w:hint="default"/>
+      </w:rPr>
+    </w:lvl>
+    <w:lvl w:ilvl="5" w:tplc="04090005" w:tentative="1">
+      <w:start w:val="1"/>
+      <w:numFmt w:val="bullet"/>
+      <w:lvlText w:val=""/>
+      <w:lvlJc w:val="left"/>
+      <w:pPr>
+        <w:ind w:left="5040" w:hanging="360"/>
+      </w:pPr>
+      <w:rPr>
+        <w:rFonts w:ascii="Wingdings" w:hAnsi="Wingdings" w:hint="default"/>
+      </w:rPr>
+    </w:lvl>
+    <w:lvl w:ilvl="6" w:tplc="04090001" w:tentative="1">
+      <w:start w:val="1"/>
+      <w:numFmt w:val="bullet"/>
+      <w:lvlText w:val=""/>
+      <w:lvlJc w:val="left"/>
+      <w:pPr>
+        <w:ind w:left="5760" w:hanging="360"/>
+      </w:pPr>
+      <w:rPr>
+        <w:rFonts w:ascii="Symbol" w:hAnsi="Symbol" w:hint="default"/>
+      </w:rPr>
+    </w:lvl>
+    <w:lvl w:ilvl="7" w:tplc="04090003" w:tentative="1">
+      <w:start w:val="1"/>
+      <w:numFmt w:val="bullet"/>
+      <w:lvlText w:val="o"/>
+      <w:lvlJc w:val="left"/>
+      <w:pPr>
+        <w:ind w:left="6480" w:hanging="360"/>
+      </w:pPr>
+      <w:rPr>
+        <w:rFonts w:ascii="Courier New" w:hAnsi="Courier New" w:cs="Courier New" w:hint="default"/>
+      </w:rPr>
+    </w:lvl>
+    <w:lvl w:ilvl="8" w:tplc="04090005" w:tentative="1">
+      <w:start w:val="1"/>
+      <w:numFmt w:val="bullet"/>
+      <w:lvlText w:val=""/>
+      <w:lvlJc w:val="left"/>
+      <w:pPr>
+        <w:ind w:left="7200" w:hanging="360"/>
+      </w:pPr>
+      <w:rPr>
+        <w:rFonts w:ascii="Wingdings" w:hAnsi="Wingdings" w:hint="default"/>
+      </w:rPr>
+    </w:lvl>
+  </w:abstractNum>
+  <w:abstractNum w:abstractNumId="2">
     <w:nsid w:val="52555649"/>
     <w:multiLevelType w:val="hybridMultilevel"/>
     <w:tmpl w:val="F768E43E"/>
@@ -629,6 +845,9 @@
     <w:abstractNumId w:val="0"/>
   </w:num>
   <w:num w:numId="2">
+    <w:abstractNumId w:val="2"/>
+  </w:num>
+  <w:num w:numId="3">
     <w:abstractNumId w:val="1"/>
   </w:num>
 </w:numbering>
@@ -1418,7 +1637,7 @@
 </file>
 
 <file path=customXml/itemProps1.xml><?xml version="1.0" encoding="utf-8"?>
-<ds:datastoreItem xmlns:ds="http://schemas.openxmlformats.org/officeDocument/2006/customXml" ds:itemID="{A2481DBC-2B75-2A4C-867F-551CE62F0FD1}">
+<ds:datastoreItem xmlns:ds="http://schemas.openxmlformats.org/officeDocument/2006/customXml" ds:itemID="{8C7F2C54-E796-1848-B390-8BCB35349EF3}">
   <ds:schemaRefs>
     <ds:schemaRef ds:uri="http://schemas.openxmlformats.org/officeDocument/2006/bibliography"/>
   </ds:schemaRefs>

</xml_diff>